<commit_message>
fixed templates and added dateutils for templates
</commit_message>
<xml_diff>
--- a/src/main/resources/document_templates/templ_ADDITIONAL_AM.docx
+++ b/src/main/resources/document_templates/templ_ADDITIONAL_AM.docx
@@ -88,6 +88,7 @@
           <w:bCs/>
           <w:sz w:val="24"/>
           <w:szCs w:val="24"/>
+          <w:lang w:val="en-US"/>
         </w:rPr>
         <w:t xml:space="preserve">{{ </w:t>
       </w:r>
@@ -108,6 +109,7 @@
           <w:bCs/>
           <w:sz w:val="24"/>
           <w:szCs w:val="24"/>
+          <w:lang w:val="en-US"/>
         </w:rPr>
         <w:t>_</w:t>
       </w:r>
@@ -127,12 +129,23 @@
           <w:bCs/>
           <w:sz w:val="24"/>
           <w:szCs w:val="24"/>
+          <w:lang w:val="en-US"/>
         </w:rPr>
         <w:t xml:space="preserve"> }}</w:t>
       </w:r>
       <w:r>
         <w:rPr>
           <w:b/>
+          <w:bCs/>
+          <w:sz w:val="24"/>
+          <w:szCs w:val="24"/>
+          <w:lang w:val="en-US"/>
+        </w:rPr>
+        <w:t xml:space="preserve"> </w:t>
+      </w:r>
+      <w:r>
+        <w:rPr>
+          <w:b/>
           <w:sz w:val="24"/>
           <w:szCs w:val="24"/>
         </w:rPr>
@@ -163,7 +176,16 @@
           <w:szCs w:val="24"/>
           <w:lang w:val="en-US"/>
         </w:rPr>
-        <w:t>DATE_START_FULL }}</w:t>
+        <w:t>CONTRACT_DATE_FULL</w:t>
+      </w:r>
+      <w:r>
+        <w:rPr>
+          <w:b/>
+          <w:sz w:val="24"/>
+          <w:szCs w:val="24"/>
+          <w:lang w:val="en-US"/>
+        </w:rPr>
+        <w:t xml:space="preserve"> }}</w:t>
       </w:r>
     </w:p>
     <w:p>
@@ -739,16 +761,7 @@
           <w:sz w:val="24"/>
           <w:szCs w:val="24"/>
         </w:rPr>
-        <w:t xml:space="preserve">{{ </w:t>
-      </w:r>
-      <w:r>
-        <w:rPr>
-          <w:rFonts w:ascii="Times New Roman" w:hAnsi="Times New Roman" w:cs="Times New Roman"/>
-          <w:sz w:val="24"/>
-          <w:szCs w:val="24"/>
-          <w:lang w:val="en-US"/>
-        </w:rPr>
-        <w:t>DOCUMENT</w:t>
+        <w:t>{{ CONTRACT</w:t>
       </w:r>
       <w:proofErr w:type="gramEnd"/>
       <w:r>
@@ -757,24 +770,7 @@
           <w:sz w:val="24"/>
           <w:szCs w:val="24"/>
         </w:rPr>
-        <w:t>_</w:t>
-      </w:r>
-      <w:r>
-        <w:rPr>
-          <w:rFonts w:ascii="Times New Roman" w:hAnsi="Times New Roman" w:cs="Times New Roman"/>
-          <w:sz w:val="24"/>
-          <w:szCs w:val="24"/>
-          <w:lang w:val="en-US"/>
-        </w:rPr>
-        <w:t>NUMBER</w:t>
-      </w:r>
-      <w:r>
-        <w:rPr>
-          <w:rFonts w:ascii="Times New Roman" w:hAnsi="Times New Roman" w:cs="Times New Roman"/>
-          <w:sz w:val="24"/>
-          <w:szCs w:val="24"/>
-        </w:rPr>
-        <w:t xml:space="preserve"> }}</w:t>
+        <w:t>_NUMBER }}</w:t>
       </w:r>
       <w:r>
         <w:rPr>
@@ -790,33 +786,7 @@
           <w:sz w:val="24"/>
           <w:szCs w:val="24"/>
         </w:rPr>
-        <w:t xml:space="preserve">{{ </w:t>
-      </w:r>
-      <w:r>
-        <w:rPr>
-          <w:rFonts w:ascii="Times New Roman" w:hAnsi="Times New Roman" w:cs="Times New Roman"/>
-          <w:sz w:val="24"/>
-          <w:szCs w:val="24"/>
-          <w:lang w:val="en-US"/>
-        </w:rPr>
-        <w:t>DATE</w:t>
-      </w:r>
-      <w:r>
-        <w:rPr>
-          <w:rFonts w:ascii="Times New Roman" w:hAnsi="Times New Roman" w:cs="Times New Roman"/>
-          <w:sz w:val="24"/>
-          <w:szCs w:val="24"/>
-        </w:rPr>
-        <w:t>_</w:t>
-      </w:r>
-      <w:r>
-        <w:rPr>
-          <w:rFonts w:ascii="Times New Roman" w:hAnsi="Times New Roman" w:cs="Times New Roman"/>
-          <w:sz w:val="24"/>
-          <w:szCs w:val="24"/>
-          <w:lang w:val="en-US"/>
-        </w:rPr>
-        <w:t>START</w:t>
+        <w:t>{{ CONTRACT_DATE</w:t>
       </w:r>
       <w:r>
         <w:rPr>
@@ -1354,7 +1324,7 @@
                 <w:color w:val="000000" w:themeColor="text1"/>
                 <w:lang w:val="en-US"/>
               </w:rPr>
-              <w:t xml:space="preserve"> }}.{{ </w:t>
+              <w:t xml:space="preserve"> }}.</w:t>
             </w:r>
             <w:r>
               <w:rPr>
@@ -1362,7 +1332,7 @@
                 <w:color w:val="000000" w:themeColor="text1"/>
                 <w:lang w:val="en-US"/>
               </w:rPr>
-              <w:t>FIRST_LETTER_S }}</w:t>
+              <w:t>{{ FIRST_LETTER_S }}</w:t>
             </w:r>
             <w:r>
               <w:rPr>

</xml_diff>